<commit_message>
Added latest files for Task 1 to 4
</commit_message>
<xml_diff>
--- a/SRS/TT6L_G4_SRS_v1.1.docx
+++ b/SRS/TT6L_G4_SRS_v1.1.docx
@@ -6934,19 +6934,50 @@
           <w:tcPr>
             <w:tcW w:w="3005" w:type="dxa"/>
           </w:tcPr>
-          <w:p/>
+          <w:p>
+            <w:r>
+              <w:t>V1.2</w:t>
+            </w:r>
+          </w:p>
         </w:tc>
         <w:tc>
           <w:tcPr>
             <w:tcW w:w="3005" w:type="dxa"/>
           </w:tcPr>
-          <w:p/>
+          <w:p>
+            <w:r>
+              <w:t>Muhammad Anas bin Khairul Azman</w:t>
+            </w:r>
+          </w:p>
         </w:tc>
         <w:tc>
           <w:tcPr>
             <w:tcW w:w="3006" w:type="dxa"/>
           </w:tcPr>
-          <w:p/>
+          <w:p>
+            <w:pPr>
+              <w:pStyle w:val="ListParagraph"/>
+              <w:numPr>
+                <w:ilvl w:val="0"/>
+                <w:numId w:val="12"/>
+              </w:numPr>
+            </w:pPr>
+            <w:r>
+              <w:t>Added information and content to 1.3.2 Product Functions</w:t>
+            </w:r>
+          </w:p>
+          <w:p>
+            <w:pPr>
+              <w:pStyle w:val="ListParagraph"/>
+              <w:numPr>
+                <w:ilvl w:val="0"/>
+                <w:numId w:val="12"/>
+              </w:numPr>
+            </w:pPr>
+            <w:r>
+              <w:t>Drafted content for 1.3.4 Product Limitations</w:t>
+            </w:r>
+          </w:p>
         </w:tc>
       </w:tr>
     </w:tbl>
@@ -6957,6 +6988,7 @@
         <w:pStyle w:val="Heading2"/>
       </w:pPr>
       <w:r>
+        <w:lastRenderedPageBreak/>
         <w:t>1.3 Product Overview</w:t>
       </w:r>
     </w:p>
@@ -6995,7 +7027,6 @@
           <w:sz w:val="24"/>
           <w:szCs w:val="24"/>
         </w:rPr>
-        <w:lastRenderedPageBreak/>
         <w:t>As such, this system communicates and interoperates with several other components of the university's infrastructure. These include the university authentication system, electronic health record (EHR) system, recreation portal, and health portal. The</w:t>
       </w:r>
       <w:r>
@@ -7488,6 +7519,7 @@
           <w:sz w:val="24"/>
           <w:szCs w:val="24"/>
         </w:rPr>
+        <w:lastRenderedPageBreak/>
         <w:t>Software Interfaces</w:t>
       </w:r>
     </w:p>
@@ -7773,7 +7805,6 @@
                 <w:sz w:val="24"/>
                 <w:szCs w:val="24"/>
               </w:rPr>
-              <w:lastRenderedPageBreak/>
               <w:t>University Health Portal</w:t>
             </w:r>
           </w:p>
@@ -8662,6 +8693,7 @@
           <w:sz w:val="24"/>
           <w:szCs w:val="24"/>
         </w:rPr>
+        <w:lastRenderedPageBreak/>
         <w:t>Interface Definition</w:t>
       </w:r>
       <w:r>
@@ -8767,7 +8799,6 @@
           <w:sz w:val="24"/>
           <w:szCs w:val="24"/>
         </w:rPr>
-        <w:lastRenderedPageBreak/>
         <w:t>Interface Definition</w:t>
       </w:r>
       <w:r>
@@ -9186,6 +9217,7 @@
           <w:sz w:val="24"/>
           <w:szCs w:val="24"/>
         </w:rPr>
+        <w:lastRenderedPageBreak/>
         <w:t>T</w:t>
       </w:r>
       <w:r>
@@ -9303,7 +9335,6 @@
           <w:sz w:val="24"/>
           <w:szCs w:val="24"/>
         </w:rPr>
-        <w:lastRenderedPageBreak/>
         <w:t xml:space="preserve">Book or cancel health </w:t>
       </w:r>
       <w:r>
@@ -9937,15 +9968,237 @@
     </w:p>
     <w:p>
       <w:pPr>
-        <w:rPr>
-          <w:sz w:val="24"/>
-          <w:szCs w:val="24"/>
-        </w:rPr>
-      </w:pPr>
+        <w:pStyle w:val="Heading2"/>
+      </w:pPr>
+    </w:p>
+    <w:p>
+      <w:pPr>
+        <w:pStyle w:val="Heading2"/>
+      </w:pPr>
+      <w:r>
+        <w:t>1.3.2 Product functions</w:t>
+      </w:r>
+    </w:p>
+    <w:p>
+      <w:pPr>
+        <w:pStyle w:val="Heading3"/>
+      </w:pPr>
+      <w:r>
+        <w:t>Health Centre Appointment System</w:t>
+      </w:r>
+      <w:r>
+        <w:t xml:space="preserve"> Integration</w:t>
+      </w:r>
+    </w:p>
+    <w:p>
+      <w:pPr>
+        <w:pStyle w:val="ListParagraph"/>
+        <w:numPr>
+          <w:ilvl w:val="0"/>
+          <w:numId w:val="13"/>
+        </w:numPr>
+      </w:pPr>
+      <w:r>
+        <w:t>The wellness platform needs to integrate with the health centre’s appointment system.</w:t>
+      </w:r>
+    </w:p>
+    <w:p>
+      <w:pPr>
+        <w:pStyle w:val="ListParagraph"/>
+        <w:numPr>
+          <w:ilvl w:val="0"/>
+          <w:numId w:val="13"/>
+        </w:numPr>
+      </w:pPr>
+      <w:r>
+        <w:t>Schedule appointments with the health centre.</w:t>
+      </w:r>
+    </w:p>
+    <w:p>
+      <w:pPr>
+        <w:pStyle w:val="ListParagraph"/>
+        <w:numPr>
+          <w:ilvl w:val="0"/>
+          <w:numId w:val="13"/>
+        </w:numPr>
+      </w:pPr>
+      <w:r>
+        <w:t>Cancel scheduled appointments.</w:t>
+      </w:r>
     </w:p>
     <w:p/>
+    <w:p>
+      <w:pPr>
+        <w:pStyle w:val="Heading3"/>
+      </w:pPr>
+      <w:r>
+        <w:t xml:space="preserve">Campus Recreation </w:t>
+      </w:r>
+      <w:r>
+        <w:t>Facility Integration</w:t>
+      </w:r>
+    </w:p>
+    <w:p>
+      <w:pPr>
+        <w:pStyle w:val="ListParagraph"/>
+        <w:numPr>
+          <w:ilvl w:val="0"/>
+          <w:numId w:val="14"/>
+        </w:numPr>
+      </w:pPr>
+      <w:r>
+        <w:t>The wellness platform also integrates with the campus recreation facility’s software.</w:t>
+      </w:r>
+    </w:p>
+    <w:p>
+      <w:pPr>
+        <w:pStyle w:val="ListParagraph"/>
+        <w:numPr>
+          <w:ilvl w:val="0"/>
+          <w:numId w:val="14"/>
+        </w:numPr>
+      </w:pPr>
+      <w:r>
+        <w:t>Book fitness classes.</w:t>
+      </w:r>
+    </w:p>
+    <w:p>
+      <w:pPr>
+        <w:pStyle w:val="ListParagraph"/>
+        <w:numPr>
+          <w:ilvl w:val="0"/>
+          <w:numId w:val="14"/>
+        </w:numPr>
+      </w:pPr>
+      <w:r>
+        <w:t>Book campus sport facilities. (basketball court, football court etc.)</w:t>
+      </w:r>
+    </w:p>
     <w:p/>
+    <w:p>
+      <w:pPr>
+        <w:pStyle w:val="Heading3"/>
+      </w:pPr>
+      <w:r>
+        <w:t>University Health Portal Integration</w:t>
+      </w:r>
+    </w:p>
+    <w:p>
+      <w:pPr>
+        <w:pStyle w:val="ListParagraph"/>
+        <w:numPr>
+          <w:ilvl w:val="0"/>
+          <w:numId w:val="15"/>
+        </w:numPr>
+      </w:pPr>
+      <w:r>
+        <w:t>Track personal wellness goals.</w:t>
+      </w:r>
+    </w:p>
+    <w:p>
+      <w:pPr>
+        <w:pStyle w:val="ListParagraph"/>
+        <w:numPr>
+          <w:ilvl w:val="1"/>
+          <w:numId w:val="15"/>
+        </w:numPr>
+      </w:pPr>
+      <w:r>
+        <w:t>Calories burnt per day.</w:t>
+      </w:r>
+    </w:p>
+    <w:p>
+      <w:pPr>
+        <w:pStyle w:val="ListParagraph"/>
+        <w:numPr>
+          <w:ilvl w:val="1"/>
+          <w:numId w:val="15"/>
+        </w:numPr>
+      </w:pPr>
+      <w:r>
+        <w:t>Calories burnt per week.</w:t>
+      </w:r>
+    </w:p>
+    <w:p>
+      <w:pPr>
+        <w:pStyle w:val="ListParagraph"/>
+        <w:numPr>
+          <w:ilvl w:val="1"/>
+          <w:numId w:val="15"/>
+        </w:numPr>
+      </w:pPr>
+      <w:r>
+        <w:t>Steps moved per day.</w:t>
+      </w:r>
+    </w:p>
+    <w:p>
+      <w:pPr>
+        <w:pStyle w:val="ListParagraph"/>
+        <w:numPr>
+          <w:ilvl w:val="1"/>
+          <w:numId w:val="15"/>
+        </w:numPr>
+      </w:pPr>
+      <w:r>
+        <w:t>Steps moved per week.</w:t>
+      </w:r>
+    </w:p>
+    <w:p>
+      <w:pPr>
+        <w:pStyle w:val="ListParagraph"/>
+        <w:numPr>
+          <w:ilvl w:val="1"/>
+          <w:numId w:val="15"/>
+        </w:numPr>
+      </w:pPr>
+      <w:r>
+        <w:t>Workouts.</w:t>
+      </w:r>
+    </w:p>
+    <w:p>
+      <w:pPr>
+        <w:pStyle w:val="ListParagraph"/>
+        <w:numPr>
+          <w:ilvl w:val="0"/>
+          <w:numId w:val="15"/>
+        </w:numPr>
+      </w:pPr>
+      <w:r>
+        <w:t>Received tailored health resources.</w:t>
+      </w:r>
+    </w:p>
+    <w:p>
+      <w:pPr>
+        <w:pStyle w:val="ListParagraph"/>
+        <w:numPr>
+          <w:ilvl w:val="1"/>
+          <w:numId w:val="15"/>
+        </w:numPr>
+      </w:pPr>
+      <w:r>
+        <w:t>Receive health articles based on personal interests.</w:t>
+      </w:r>
+    </w:p>
     <w:p/>
+    <w:p>
+      <w:r>
+        <w:br w:type="page"/>
+      </w:r>
+    </w:p>
+    <w:p>
+      <w:pPr>
+        <w:pStyle w:val="Heading2"/>
+      </w:pPr>
+      <w:r>
+        <w:lastRenderedPageBreak/>
+        <w:t>1.3.4 Limitations</w:t>
+      </w:r>
+    </w:p>
+    <w:p>
+      <w:r>
+        <w:t xml:space="preserve">The campus wellness portal system that we designed has a few limitations. This is mostly due to its close integration and dependency on </w:t>
+      </w:r>
+    </w:p>
     <w:sectPr>
       <w:pgSz w:w="11906" w:h="16838"/>
       <w:pgMar w:top="1440" w:right="1440" w:bottom="1440" w:left="1440" w:header="708" w:footer="708" w:gutter="0"/>
@@ -10332,6 +10585,119 @@
     </w:lvl>
   </w:abstractNum>
   <w:abstractNum w:abstractNumId="3" w15:restartNumberingAfterBreak="0">
+    <w:nsid w:val="1DEC16BF"/>
+    <w:multiLevelType w:val="hybridMultilevel"/>
+    <w:tmpl w:val="9660601C"/>
+    <w:lvl w:ilvl="0" w:tplc="04090001">
+      <w:start w:val="1"/>
+      <w:numFmt w:val="bullet"/>
+      <w:lvlText w:val=""/>
+      <w:lvlJc w:val="left"/>
+      <w:pPr>
+        <w:ind w:left="720" w:hanging="360"/>
+      </w:pPr>
+      <w:rPr>
+        <w:rFonts w:ascii="Symbol" w:hAnsi="Symbol" w:hint="default"/>
+      </w:rPr>
+    </w:lvl>
+    <w:lvl w:ilvl="1" w:tplc="04090003">
+      <w:start w:val="1"/>
+      <w:numFmt w:val="bullet"/>
+      <w:lvlText w:val="o"/>
+      <w:lvlJc w:val="left"/>
+      <w:pPr>
+        <w:ind w:left="1440" w:hanging="360"/>
+      </w:pPr>
+      <w:rPr>
+        <w:rFonts w:ascii="Courier New" w:hAnsi="Courier New" w:cs="Courier New" w:hint="default"/>
+      </w:rPr>
+    </w:lvl>
+    <w:lvl w:ilvl="2" w:tplc="04090005" w:tentative="1">
+      <w:start w:val="1"/>
+      <w:numFmt w:val="bullet"/>
+      <w:lvlText w:val=""/>
+      <w:lvlJc w:val="left"/>
+      <w:pPr>
+        <w:ind w:left="2160" w:hanging="360"/>
+      </w:pPr>
+      <w:rPr>
+        <w:rFonts w:ascii="Wingdings" w:hAnsi="Wingdings" w:hint="default"/>
+      </w:rPr>
+    </w:lvl>
+    <w:lvl w:ilvl="3" w:tplc="04090001" w:tentative="1">
+      <w:start w:val="1"/>
+      <w:numFmt w:val="bullet"/>
+      <w:lvlText w:val=""/>
+      <w:lvlJc w:val="left"/>
+      <w:pPr>
+        <w:ind w:left="2880" w:hanging="360"/>
+      </w:pPr>
+      <w:rPr>
+        <w:rFonts w:ascii="Symbol" w:hAnsi="Symbol" w:hint="default"/>
+      </w:rPr>
+    </w:lvl>
+    <w:lvl w:ilvl="4" w:tplc="04090003" w:tentative="1">
+      <w:start w:val="1"/>
+      <w:numFmt w:val="bullet"/>
+      <w:lvlText w:val="o"/>
+      <w:lvlJc w:val="left"/>
+      <w:pPr>
+        <w:ind w:left="3600" w:hanging="360"/>
+      </w:pPr>
+      <w:rPr>
+        <w:rFonts w:ascii="Courier New" w:hAnsi="Courier New" w:cs="Courier New" w:hint="default"/>
+      </w:rPr>
+    </w:lvl>
+    <w:lvl w:ilvl="5" w:tplc="04090005" w:tentative="1">
+      <w:start w:val="1"/>
+      <w:numFmt w:val="bullet"/>
+      <w:lvlText w:val=""/>
+      <w:lvlJc w:val="left"/>
+      <w:pPr>
+        <w:ind w:left="4320" w:hanging="360"/>
+      </w:pPr>
+      <w:rPr>
+        <w:rFonts w:ascii="Wingdings" w:hAnsi="Wingdings" w:hint="default"/>
+      </w:rPr>
+    </w:lvl>
+    <w:lvl w:ilvl="6" w:tplc="04090001" w:tentative="1">
+      <w:start w:val="1"/>
+      <w:numFmt w:val="bullet"/>
+      <w:lvlText w:val=""/>
+      <w:lvlJc w:val="left"/>
+      <w:pPr>
+        <w:ind w:left="5040" w:hanging="360"/>
+      </w:pPr>
+      <w:rPr>
+        <w:rFonts w:ascii="Symbol" w:hAnsi="Symbol" w:hint="default"/>
+      </w:rPr>
+    </w:lvl>
+    <w:lvl w:ilvl="7" w:tplc="04090003" w:tentative="1">
+      <w:start w:val="1"/>
+      <w:numFmt w:val="bullet"/>
+      <w:lvlText w:val="o"/>
+      <w:lvlJc w:val="left"/>
+      <w:pPr>
+        <w:ind w:left="5760" w:hanging="360"/>
+      </w:pPr>
+      <w:rPr>
+        <w:rFonts w:ascii="Courier New" w:hAnsi="Courier New" w:cs="Courier New" w:hint="default"/>
+      </w:rPr>
+    </w:lvl>
+    <w:lvl w:ilvl="8" w:tplc="04090005" w:tentative="1">
+      <w:start w:val="1"/>
+      <w:numFmt w:val="bullet"/>
+      <w:lvlText w:val=""/>
+      <w:lvlJc w:val="left"/>
+      <w:pPr>
+        <w:ind w:left="6480" w:hanging="360"/>
+      </w:pPr>
+      <w:rPr>
+        <w:rFonts w:ascii="Wingdings" w:hAnsi="Wingdings" w:hint="default"/>
+      </w:rPr>
+    </w:lvl>
+  </w:abstractNum>
+  <w:abstractNum w:abstractNumId="4" w15:restartNumberingAfterBreak="0">
     <w:nsid w:val="212423A5"/>
     <w:multiLevelType w:val="multilevel"/>
     <w:tmpl w:val="64FCB2AA"/>
@@ -10480,7 +10846,7 @@
       </w:rPr>
     </w:lvl>
   </w:abstractNum>
-  <w:abstractNum w:abstractNumId="4" w15:restartNumberingAfterBreak="0">
+  <w:abstractNum w:abstractNumId="5" w15:restartNumberingAfterBreak="0">
     <w:nsid w:val="246C7180"/>
     <w:multiLevelType w:val="multilevel"/>
     <w:tmpl w:val="183AE4C0"/>
@@ -10629,7 +10995,7 @@
       </w:rPr>
     </w:lvl>
   </w:abstractNum>
-  <w:abstractNum w:abstractNumId="5" w15:restartNumberingAfterBreak="0">
+  <w:abstractNum w:abstractNumId="6" w15:restartNumberingAfterBreak="0">
     <w:nsid w:val="270E05B6"/>
     <w:multiLevelType w:val="multilevel"/>
     <w:tmpl w:val="792641DA"/>
@@ -10778,7 +11144,120 @@
       </w:rPr>
     </w:lvl>
   </w:abstractNum>
-  <w:abstractNum w:abstractNumId="6" w15:restartNumberingAfterBreak="0">
+  <w:abstractNum w:abstractNumId="7" w15:restartNumberingAfterBreak="0">
+    <w:nsid w:val="30D50EF3"/>
+    <w:multiLevelType w:val="hybridMultilevel"/>
+    <w:tmpl w:val="60FC36B4"/>
+    <w:lvl w:ilvl="0" w:tplc="04090001">
+      <w:start w:val="1"/>
+      <w:numFmt w:val="bullet"/>
+      <w:lvlText w:val=""/>
+      <w:lvlJc w:val="left"/>
+      <w:pPr>
+        <w:ind w:left="720" w:hanging="360"/>
+      </w:pPr>
+      <w:rPr>
+        <w:rFonts w:ascii="Symbol" w:hAnsi="Symbol" w:hint="default"/>
+      </w:rPr>
+    </w:lvl>
+    <w:lvl w:ilvl="1" w:tplc="04090003" w:tentative="1">
+      <w:start w:val="1"/>
+      <w:numFmt w:val="bullet"/>
+      <w:lvlText w:val="o"/>
+      <w:lvlJc w:val="left"/>
+      <w:pPr>
+        <w:ind w:left="1440" w:hanging="360"/>
+      </w:pPr>
+      <w:rPr>
+        <w:rFonts w:ascii="Courier New" w:hAnsi="Courier New" w:cs="Courier New" w:hint="default"/>
+      </w:rPr>
+    </w:lvl>
+    <w:lvl w:ilvl="2" w:tplc="04090005" w:tentative="1">
+      <w:start w:val="1"/>
+      <w:numFmt w:val="bullet"/>
+      <w:lvlText w:val=""/>
+      <w:lvlJc w:val="left"/>
+      <w:pPr>
+        <w:ind w:left="2160" w:hanging="360"/>
+      </w:pPr>
+      <w:rPr>
+        <w:rFonts w:ascii="Wingdings" w:hAnsi="Wingdings" w:hint="default"/>
+      </w:rPr>
+    </w:lvl>
+    <w:lvl w:ilvl="3" w:tplc="04090001" w:tentative="1">
+      <w:start w:val="1"/>
+      <w:numFmt w:val="bullet"/>
+      <w:lvlText w:val=""/>
+      <w:lvlJc w:val="left"/>
+      <w:pPr>
+        <w:ind w:left="2880" w:hanging="360"/>
+      </w:pPr>
+      <w:rPr>
+        <w:rFonts w:ascii="Symbol" w:hAnsi="Symbol" w:hint="default"/>
+      </w:rPr>
+    </w:lvl>
+    <w:lvl w:ilvl="4" w:tplc="04090003" w:tentative="1">
+      <w:start w:val="1"/>
+      <w:numFmt w:val="bullet"/>
+      <w:lvlText w:val="o"/>
+      <w:lvlJc w:val="left"/>
+      <w:pPr>
+        <w:ind w:left="3600" w:hanging="360"/>
+      </w:pPr>
+      <w:rPr>
+        <w:rFonts w:ascii="Courier New" w:hAnsi="Courier New" w:cs="Courier New" w:hint="default"/>
+      </w:rPr>
+    </w:lvl>
+    <w:lvl w:ilvl="5" w:tplc="04090005" w:tentative="1">
+      <w:start w:val="1"/>
+      <w:numFmt w:val="bullet"/>
+      <w:lvlText w:val=""/>
+      <w:lvlJc w:val="left"/>
+      <w:pPr>
+        <w:ind w:left="4320" w:hanging="360"/>
+      </w:pPr>
+      <w:rPr>
+        <w:rFonts w:ascii="Wingdings" w:hAnsi="Wingdings" w:hint="default"/>
+      </w:rPr>
+    </w:lvl>
+    <w:lvl w:ilvl="6" w:tplc="04090001" w:tentative="1">
+      <w:start w:val="1"/>
+      <w:numFmt w:val="bullet"/>
+      <w:lvlText w:val=""/>
+      <w:lvlJc w:val="left"/>
+      <w:pPr>
+        <w:ind w:left="5040" w:hanging="360"/>
+      </w:pPr>
+      <w:rPr>
+        <w:rFonts w:ascii="Symbol" w:hAnsi="Symbol" w:hint="default"/>
+      </w:rPr>
+    </w:lvl>
+    <w:lvl w:ilvl="7" w:tplc="04090003" w:tentative="1">
+      <w:start w:val="1"/>
+      <w:numFmt w:val="bullet"/>
+      <w:lvlText w:val="o"/>
+      <w:lvlJc w:val="left"/>
+      <w:pPr>
+        <w:ind w:left="5760" w:hanging="360"/>
+      </w:pPr>
+      <w:rPr>
+        <w:rFonts w:ascii="Courier New" w:hAnsi="Courier New" w:cs="Courier New" w:hint="default"/>
+      </w:rPr>
+    </w:lvl>
+    <w:lvl w:ilvl="8" w:tplc="04090005" w:tentative="1">
+      <w:start w:val="1"/>
+      <w:numFmt w:val="bullet"/>
+      <w:lvlText w:val=""/>
+      <w:lvlJc w:val="left"/>
+      <w:pPr>
+        <w:ind w:left="6480" w:hanging="360"/>
+      </w:pPr>
+      <w:rPr>
+        <w:rFonts w:ascii="Wingdings" w:hAnsi="Wingdings" w:hint="default"/>
+      </w:rPr>
+    </w:lvl>
+  </w:abstractNum>
+  <w:abstractNum w:abstractNumId="8" w15:restartNumberingAfterBreak="0">
     <w:nsid w:val="4854752E"/>
     <w:multiLevelType w:val="multilevel"/>
     <w:tmpl w:val="488C7BCE"/>
@@ -10927,7 +11406,120 @@
       </w:rPr>
     </w:lvl>
   </w:abstractNum>
-  <w:abstractNum w:abstractNumId="7" w15:restartNumberingAfterBreak="0">
+  <w:abstractNum w:abstractNumId="9" w15:restartNumberingAfterBreak="0">
+    <w:nsid w:val="491D18DD"/>
+    <w:multiLevelType w:val="hybridMultilevel"/>
+    <w:tmpl w:val="37CC1D3E"/>
+    <w:lvl w:ilvl="0" w:tplc="04090001">
+      <w:start w:val="1"/>
+      <w:numFmt w:val="bullet"/>
+      <w:lvlText w:val=""/>
+      <w:lvlJc w:val="left"/>
+      <w:pPr>
+        <w:ind w:left="720" w:hanging="360"/>
+      </w:pPr>
+      <w:rPr>
+        <w:rFonts w:ascii="Symbol" w:hAnsi="Symbol" w:hint="default"/>
+      </w:rPr>
+    </w:lvl>
+    <w:lvl w:ilvl="1" w:tplc="04090003" w:tentative="1">
+      <w:start w:val="1"/>
+      <w:numFmt w:val="bullet"/>
+      <w:lvlText w:val="o"/>
+      <w:lvlJc w:val="left"/>
+      <w:pPr>
+        <w:ind w:left="1440" w:hanging="360"/>
+      </w:pPr>
+      <w:rPr>
+        <w:rFonts w:ascii="Courier New" w:hAnsi="Courier New" w:cs="Courier New" w:hint="default"/>
+      </w:rPr>
+    </w:lvl>
+    <w:lvl w:ilvl="2" w:tplc="04090005" w:tentative="1">
+      <w:start w:val="1"/>
+      <w:numFmt w:val="bullet"/>
+      <w:lvlText w:val=""/>
+      <w:lvlJc w:val="left"/>
+      <w:pPr>
+        <w:ind w:left="2160" w:hanging="360"/>
+      </w:pPr>
+      <w:rPr>
+        <w:rFonts w:ascii="Wingdings" w:hAnsi="Wingdings" w:hint="default"/>
+      </w:rPr>
+    </w:lvl>
+    <w:lvl w:ilvl="3" w:tplc="04090001" w:tentative="1">
+      <w:start w:val="1"/>
+      <w:numFmt w:val="bullet"/>
+      <w:lvlText w:val=""/>
+      <w:lvlJc w:val="left"/>
+      <w:pPr>
+        <w:ind w:left="2880" w:hanging="360"/>
+      </w:pPr>
+      <w:rPr>
+        <w:rFonts w:ascii="Symbol" w:hAnsi="Symbol" w:hint="default"/>
+      </w:rPr>
+    </w:lvl>
+    <w:lvl w:ilvl="4" w:tplc="04090003" w:tentative="1">
+      <w:start w:val="1"/>
+      <w:numFmt w:val="bullet"/>
+      <w:lvlText w:val="o"/>
+      <w:lvlJc w:val="left"/>
+      <w:pPr>
+        <w:ind w:left="3600" w:hanging="360"/>
+      </w:pPr>
+      <w:rPr>
+        <w:rFonts w:ascii="Courier New" w:hAnsi="Courier New" w:cs="Courier New" w:hint="default"/>
+      </w:rPr>
+    </w:lvl>
+    <w:lvl w:ilvl="5" w:tplc="04090005" w:tentative="1">
+      <w:start w:val="1"/>
+      <w:numFmt w:val="bullet"/>
+      <w:lvlText w:val=""/>
+      <w:lvlJc w:val="left"/>
+      <w:pPr>
+        <w:ind w:left="4320" w:hanging="360"/>
+      </w:pPr>
+      <w:rPr>
+        <w:rFonts w:ascii="Wingdings" w:hAnsi="Wingdings" w:hint="default"/>
+      </w:rPr>
+    </w:lvl>
+    <w:lvl w:ilvl="6" w:tplc="04090001" w:tentative="1">
+      <w:start w:val="1"/>
+      <w:numFmt w:val="bullet"/>
+      <w:lvlText w:val=""/>
+      <w:lvlJc w:val="left"/>
+      <w:pPr>
+        <w:ind w:left="5040" w:hanging="360"/>
+      </w:pPr>
+      <w:rPr>
+        <w:rFonts w:ascii="Symbol" w:hAnsi="Symbol" w:hint="default"/>
+      </w:rPr>
+    </w:lvl>
+    <w:lvl w:ilvl="7" w:tplc="04090003" w:tentative="1">
+      <w:start w:val="1"/>
+      <w:numFmt w:val="bullet"/>
+      <w:lvlText w:val="o"/>
+      <w:lvlJc w:val="left"/>
+      <w:pPr>
+        <w:ind w:left="5760" w:hanging="360"/>
+      </w:pPr>
+      <w:rPr>
+        <w:rFonts w:ascii="Courier New" w:hAnsi="Courier New" w:cs="Courier New" w:hint="default"/>
+      </w:rPr>
+    </w:lvl>
+    <w:lvl w:ilvl="8" w:tplc="04090005" w:tentative="1">
+      <w:start w:val="1"/>
+      <w:numFmt w:val="bullet"/>
+      <w:lvlText w:val=""/>
+      <w:lvlJc w:val="left"/>
+      <w:pPr>
+        <w:ind w:left="6480" w:hanging="360"/>
+      </w:pPr>
+      <w:rPr>
+        <w:rFonts w:ascii="Wingdings" w:hAnsi="Wingdings" w:hint="default"/>
+      </w:rPr>
+    </w:lvl>
+  </w:abstractNum>
+  <w:abstractNum w:abstractNumId="10" w15:restartNumberingAfterBreak="0">
     <w:nsid w:val="54271DA3"/>
     <w:multiLevelType w:val="multilevel"/>
     <w:tmpl w:val="73AAD6A6"/>
@@ -11076,7 +11668,7 @@
       </w:rPr>
     </w:lvl>
   </w:abstractNum>
-  <w:abstractNum w:abstractNumId="8" w15:restartNumberingAfterBreak="0">
+  <w:abstractNum w:abstractNumId="11" w15:restartNumberingAfterBreak="0">
     <w:nsid w:val="60F97EE6"/>
     <w:multiLevelType w:val="hybridMultilevel"/>
     <w:tmpl w:val="ABFA00CA"/>
@@ -11165,7 +11757,7 @@
       </w:pPr>
     </w:lvl>
   </w:abstractNum>
-  <w:abstractNum w:abstractNumId="9" w15:restartNumberingAfterBreak="0">
+  <w:abstractNum w:abstractNumId="12" w15:restartNumberingAfterBreak="0">
     <w:nsid w:val="6C136AB2"/>
     <w:multiLevelType w:val="multilevel"/>
     <w:tmpl w:val="F466B600"/>
@@ -11314,7 +11906,7 @@
       </w:rPr>
     </w:lvl>
   </w:abstractNum>
-  <w:abstractNum w:abstractNumId="10" w15:restartNumberingAfterBreak="0">
+  <w:abstractNum w:abstractNumId="13" w15:restartNumberingAfterBreak="0">
     <w:nsid w:val="6D77332E"/>
     <w:multiLevelType w:val="multilevel"/>
     <w:tmpl w:val="6FD4A79C"/>
@@ -11455,7 +12047,7 @@
       </w:rPr>
     </w:lvl>
   </w:abstractNum>
-  <w:abstractNum w:abstractNumId="11" w15:restartNumberingAfterBreak="0">
+  <w:abstractNum w:abstractNumId="14" w15:restartNumberingAfterBreak="0">
     <w:nsid w:val="70361C68"/>
     <w:multiLevelType w:val="hybridMultilevel"/>
     <w:tmpl w:val="BA56F070"/>
@@ -11545,40 +12137,49 @@
     </w:lvl>
   </w:abstractNum>
   <w:num w:numId="1" w16cid:durableId="1164323783">
-    <w:abstractNumId w:val="10"/>
+    <w:abstractNumId w:val="13"/>
   </w:num>
   <w:num w:numId="2" w16cid:durableId="1568177632">
-    <w:abstractNumId w:val="5"/>
+    <w:abstractNumId w:val="6"/>
   </w:num>
   <w:num w:numId="3" w16cid:durableId="95440524">
-    <w:abstractNumId w:val="6"/>
+    <w:abstractNumId w:val="8"/>
   </w:num>
   <w:num w:numId="4" w16cid:durableId="1787039745">
     <w:abstractNumId w:val="0"/>
   </w:num>
   <w:num w:numId="5" w16cid:durableId="1770076665">
-    <w:abstractNumId w:val="8"/>
+    <w:abstractNumId w:val="11"/>
   </w:num>
   <w:num w:numId="6" w16cid:durableId="758328700">
-    <w:abstractNumId w:val="7"/>
+    <w:abstractNumId w:val="10"/>
   </w:num>
   <w:num w:numId="7" w16cid:durableId="1593902893">
-    <w:abstractNumId w:val="3"/>
+    <w:abstractNumId w:val="4"/>
   </w:num>
   <w:num w:numId="8" w16cid:durableId="1191794520">
-    <w:abstractNumId w:val="9"/>
+    <w:abstractNumId w:val="12"/>
   </w:num>
   <w:num w:numId="9" w16cid:durableId="1389301983">
     <w:abstractNumId w:val="1"/>
   </w:num>
   <w:num w:numId="10" w16cid:durableId="4527817">
-    <w:abstractNumId w:val="11"/>
+    <w:abstractNumId w:val="14"/>
   </w:num>
   <w:num w:numId="11" w16cid:durableId="368453114">
-    <w:abstractNumId w:val="4"/>
+    <w:abstractNumId w:val="5"/>
   </w:num>
   <w:num w:numId="12" w16cid:durableId="960503070">
     <w:abstractNumId w:val="2"/>
+  </w:num>
+  <w:num w:numId="13" w16cid:durableId="75827911">
+    <w:abstractNumId w:val="7"/>
+  </w:num>
+  <w:num w:numId="14" w16cid:durableId="121583220">
+    <w:abstractNumId w:val="9"/>
+  </w:num>
+  <w:num w:numId="15" w16cid:durableId="793253586">
+    <w:abstractNumId w:val="3"/>
   </w:num>
 </w:numbering>
 </file>

</xml_diff>